<commit_message>
Update contact email in doc
</commit_message>
<xml_diff>
--- a/Doc/Maximo BIM - Forge Viewer Install Guide.docx
+++ b/Doc/Maximo BIM - Forge Viewer Install Guide.docx
@@ -1,6 +1,6 @@
 
 <file path=word/document.xml><?xml version="1.0" encoding="utf-8"?>
-<w:document xmlns:wpc="http://schemas.microsoft.com/office/word/2010/wordprocessingCanvas" xmlns:cx="http://schemas.microsoft.com/office/drawing/2014/chartex" xmlns:cx1="http://schemas.microsoft.com/office/drawing/2015/9/8/chartex" xmlns:cx2="http://schemas.microsoft.com/office/drawing/2015/10/21/chartex" xmlns:mc="http://schemas.openxmlformats.org/markup-compatibility/2006" xmlns:o="urn:schemas-microsoft-com:office:office" xmlns:r="http://schemas.openxmlformats.org/officeDocument/2006/relationships" xmlns:m="http://schemas.openxmlformats.org/officeDocument/2006/math" xmlns:v="urn:schemas-microsoft-com:vml" xmlns:wp14="http://schemas.microsoft.com/office/word/2010/wordprocessingDrawing" xmlns:wp="http://schemas.openxmlformats.org/drawingml/2006/wordprocessingDrawing" xmlns:w10="urn:schemas-microsoft-com:office:word" xmlns:w="http://schemas.openxmlformats.org/wordprocessingml/2006/main" xmlns:w14="http://schemas.microsoft.com/office/word/2010/wordml" xmlns:w15="http://schemas.microsoft.com/office/word/2012/wordml" xmlns:w16se="http://schemas.microsoft.com/office/word/2015/wordml/symex" xmlns:wpg="http://schemas.microsoft.com/office/word/2010/wordprocessingGroup" xmlns:wpi="http://schemas.microsoft.com/office/word/2010/wordprocessingInk" xmlns:wne="http://schemas.microsoft.com/office/word/2006/wordml" xmlns:wps="http://schemas.microsoft.com/office/word/2010/wordprocessingShape" mc:Ignorable="w14 w15 w16se wp14">
+<w:document xmlns:wpc="http://schemas.microsoft.com/office/word/2010/wordprocessingCanvas" xmlns:cx="http://schemas.microsoft.com/office/drawing/2014/chartex" xmlns:cx1="http://schemas.microsoft.com/office/drawing/2015/9/8/chartex" xmlns:cx2="http://schemas.microsoft.com/office/drawing/2015/10/21/chartex" xmlns:cx3="http://schemas.microsoft.com/office/drawing/2016/5/9/chartex" xmlns:cx4="http://schemas.microsoft.com/office/drawing/2016/5/10/chartex" xmlns:cx5="http://schemas.microsoft.com/office/drawing/2016/5/11/chartex" xmlns:cx6="http://schemas.microsoft.com/office/drawing/2016/5/12/chartex" xmlns:cx7="http://schemas.microsoft.com/office/drawing/2016/5/13/chartex" xmlns:cx8="http://schemas.microsoft.com/office/drawing/2016/5/14/chartex" xmlns:mc="http://schemas.openxmlformats.org/markup-compatibility/2006" xmlns:aink="http://schemas.microsoft.com/office/drawing/2016/ink" xmlns:am3d="http://schemas.microsoft.com/office/drawing/2017/model3d" xmlns:o="urn:schemas-microsoft-com:office:office" xmlns:r="http://schemas.openxmlformats.org/officeDocument/2006/relationships" xmlns:m="http://schemas.openxmlformats.org/officeDocument/2006/math" xmlns:v="urn:schemas-microsoft-com:vml" xmlns:wp14="http://schemas.microsoft.com/office/word/2010/wordprocessingDrawing" xmlns:wp="http://schemas.openxmlformats.org/drawingml/2006/wordprocessingDrawing" xmlns:w10="urn:schemas-microsoft-com:office:word" xmlns:w="http://schemas.openxmlformats.org/wordprocessingml/2006/main" xmlns:w14="http://schemas.microsoft.com/office/word/2010/wordml" xmlns:w15="http://schemas.microsoft.com/office/word/2012/wordml" xmlns:w16cid="http://schemas.microsoft.com/office/word/2016/wordml/cid" xmlns:w16se="http://schemas.microsoft.com/office/word/2015/wordml/symex" xmlns:wpg="http://schemas.microsoft.com/office/word/2010/wordprocessingGroup" xmlns:wpi="http://schemas.microsoft.com/office/word/2010/wordprocessingInk" xmlns:wne="http://schemas.microsoft.com/office/word/2006/wordml" xmlns:wps="http://schemas.microsoft.com/office/word/2010/wordprocessingShape" mc:Ignorable="w14 w15 w16se w16cid wp14">
   <w:body>
     <w:p>
       <w:pPr>
@@ -169,22 +169,17 @@
             <w:rStyle w:val="Hyperlink"/>
             <w:rFonts w:ascii="Arial Narrow" w:hAnsi="Arial Narrow"/>
           </w:rPr>
-          <w:t>doug.wood@us.ibm</w:t>
+          <w:t>doug.wood@wipro.com</w:t>
         </w:r>
       </w:hyperlink>
-      <w:r>
-        <w:rPr>
-          <w:rStyle w:val="Hyperlink"/>
-          <w:rFonts w:ascii="Arial Narrow" w:hAnsi="Arial Narrow"/>
-        </w:rPr>
-        <w:t>.com</w:t>
-      </w:r>
     </w:p>
     <w:p>
       <w:pPr>
         <w:pStyle w:val="Author"/>
         <w:ind w:left="1440"/>
       </w:pPr>
+      <w:bookmarkStart w:id="0" w:name="_GoBack"/>
+      <w:bookmarkEnd w:id="0"/>
       <w:r>
         <w:rPr>
           <w:rFonts w:ascii="Arial Narrow" w:hAnsi="Arial Narrow"/>
@@ -990,9 +985,6 @@
       </w:pPr>
       <w:r>
         <w:br w:type="page"/>
-      </w:r>
-      <w:r>
-        <w:lastRenderedPageBreak/>
         <w:t>Contents</w:t>
       </w:r>
     </w:p>
@@ -1749,27 +1741,26 @@
       <w:pPr>
         <w:pStyle w:val="Heading1"/>
       </w:pPr>
-      <w:bookmarkStart w:id="0" w:name="_Toc317518829"/>
-      <w:bookmarkStart w:id="1" w:name="_Toc464857550"/>
-      <w:r>
-        <w:lastRenderedPageBreak/>
+      <w:bookmarkStart w:id="1" w:name="_Toc317518829"/>
+      <w:bookmarkStart w:id="2" w:name="_Toc464857550"/>
+      <w:r>
         <w:t>Installation Instructions</w:t>
       </w:r>
-      <w:bookmarkEnd w:id="0"/>
       <w:bookmarkEnd w:id="1"/>
-    </w:p>
-    <w:p>
-      <w:pPr>
-        <w:pStyle w:val="Heading2"/>
-      </w:pPr>
-      <w:bookmarkStart w:id="2" w:name="_Toc464857551"/>
-      <w:r>
-        <w:t>Supported Version</w:t>
-      </w:r>
       <w:bookmarkEnd w:id="2"/>
     </w:p>
     <w:p>
       <w:pPr>
+        <w:pStyle w:val="Heading2"/>
+      </w:pPr>
+      <w:bookmarkStart w:id="3" w:name="_Toc464857551"/>
+      <w:r>
+        <w:t>Supported Version</w:t>
+      </w:r>
+      <w:bookmarkEnd w:id="3"/>
+    </w:p>
+    <w:p>
+      <w:pPr>
         <w:pStyle w:val="BodyText"/>
       </w:pPr>
       <w:r>
@@ -1785,13 +1776,13 @@
           <w:color w:val="auto"/>
         </w:rPr>
       </w:pPr>
-      <w:bookmarkStart w:id="3" w:name="_Ref190851822"/>
-      <w:bookmarkStart w:id="4" w:name="_Ref190851876"/>
-      <w:bookmarkStart w:id="5" w:name="_Ref190853794"/>
-      <w:bookmarkStart w:id="6" w:name="_Ref190853808"/>
-      <w:bookmarkStart w:id="7" w:name="_Ref190853837"/>
-      <w:bookmarkStart w:id="8" w:name="_Ref190853971"/>
-      <w:bookmarkStart w:id="9" w:name="_Toc317518830"/>
+      <w:bookmarkStart w:id="4" w:name="_Ref190851822"/>
+      <w:bookmarkStart w:id="5" w:name="_Ref190851876"/>
+      <w:bookmarkStart w:id="6" w:name="_Ref190853794"/>
+      <w:bookmarkStart w:id="7" w:name="_Ref190853808"/>
+      <w:bookmarkStart w:id="8" w:name="_Ref190853837"/>
+      <w:bookmarkStart w:id="9" w:name="_Ref190853971"/>
+      <w:bookmarkStart w:id="10" w:name="_Toc317518830"/>
       <w:r>
         <w:rPr>
           <w:i/>
@@ -1931,11 +1922,10 @@
       <w:pPr>
         <w:pStyle w:val="Heading2"/>
       </w:pPr>
-      <w:bookmarkStart w:id="10" w:name="_Toc464857552"/>
+      <w:bookmarkStart w:id="11" w:name="_Toc464857552"/>
       <w:r>
         <w:t>Copy source</w:t>
       </w:r>
-      <w:bookmarkEnd w:id="3"/>
       <w:bookmarkEnd w:id="4"/>
       <w:bookmarkEnd w:id="5"/>
       <w:bookmarkEnd w:id="6"/>
@@ -1943,6 +1933,7 @@
       <w:bookmarkEnd w:id="8"/>
       <w:bookmarkEnd w:id="9"/>
       <w:bookmarkEnd w:id="10"/>
+      <w:bookmarkEnd w:id="11"/>
       <w:r>
         <w:t xml:space="preserve"> </w:t>
       </w:r>
@@ -2071,17 +2062,13 @@
         </w:tc>
       </w:tr>
     </w:tbl>
-    <w:p>
-      <w:bookmarkStart w:id="11" w:name="_GoBack"/>
-      <w:bookmarkEnd w:id="11"/>
-    </w:p>
+    <w:p/>
     <w:p>
       <w:pPr>
         <w:pStyle w:val="BodyText"/>
         <w:keepNext/>
       </w:pPr>
       <w:r>
-        <w:lastRenderedPageBreak/>
         <w:t>The install directory structure is as follows:</w:t>
       </w:r>
     </w:p>
@@ -5825,7 +5812,6 @@
         </w:numPr>
       </w:pPr>
       <w:r>
-        <w:lastRenderedPageBreak/>
         <w:t>Goto the directory</w:t>
       </w:r>
     </w:p>
@@ -6186,25 +6172,21 @@
       <w:pPr>
         <w:pStyle w:val="Heading3"/>
       </w:pPr>
-      <w:bookmarkStart w:id="27" w:name="_Ref190853156"/>
-      <w:bookmarkStart w:id="28" w:name="_Ref190854471"/>
-      <w:bookmarkStart w:id="29" w:name="_Toc317518846"/>
-      <w:bookmarkStart w:id="30" w:name="_Toc464857556"/>
+      <w:bookmarkStart w:id="27" w:name="_Toc464857556"/>
+      <w:bookmarkStart w:id="28" w:name="_Ref190853156"/>
+      <w:bookmarkStart w:id="29" w:name="_Ref190854471"/>
+      <w:bookmarkStart w:id="30" w:name="_Toc317518846"/>
       <w:r>
         <w:t>Forge service Key and Secret</w:t>
       </w:r>
-      <w:bookmarkEnd w:id="30"/>
+      <w:bookmarkEnd w:id="27"/>
     </w:p>
     <w:p>
       <w:pPr>
         <w:pStyle w:val="BodyText"/>
       </w:pPr>
       <w:r>
-        <w:t xml:space="preserve">The Autodesk Forge Viewer is a cloud based WebGL application to use it you must have an account with Autodesk and credentials for the Autodesk Forge service.  The version of </w:t>
-      </w:r>
-      <w:r>
-        <w:lastRenderedPageBreak/>
-        <w:t>the viewer provided for 3</w:t>
+        <w:t>The Autodesk Forge Viewer is a cloud based WebGL application to use it you must have an account with Autodesk and credentials for the Autodesk Forge service.  The version of the viewer provided for 3</w:t>
       </w:r>
       <w:r>
         <w:rPr>
@@ -6276,9 +6258,9 @@
       <w:r>
         <w:t>Working Directory</w:t>
       </w:r>
-      <w:bookmarkEnd w:id="27"/>
       <w:bookmarkEnd w:id="28"/>
       <w:bookmarkEnd w:id="29"/>
+      <w:bookmarkEnd w:id="30"/>
       <w:bookmarkEnd w:id="31"/>
     </w:p>
     <w:p>
@@ -6337,14 +6319,14 @@
       <w:pPr>
         <w:pStyle w:val="Heading2"/>
       </w:pPr>
-      <w:bookmarkStart w:id="32" w:name="_Ref300824844"/>
-      <w:bookmarkStart w:id="33" w:name="_Ref300824854"/>
-      <w:bookmarkStart w:id="34" w:name="_Toc317518849"/>
-      <w:bookmarkStart w:id="35" w:name="_Toc464857558"/>
+      <w:bookmarkStart w:id="32" w:name="_Toc464857558"/>
+      <w:bookmarkStart w:id="33" w:name="_Ref300824844"/>
+      <w:bookmarkStart w:id="34" w:name="_Ref300824854"/>
+      <w:bookmarkStart w:id="35" w:name="_Toc317518849"/>
       <w:r>
         <w:t>Autodesk SSL Certificate</w:t>
       </w:r>
-      <w:bookmarkEnd w:id="35"/>
+      <w:bookmarkEnd w:id="32"/>
     </w:p>
     <w:p>
       <w:pPr>
@@ -6472,7 +6454,6 @@
         <w:pStyle w:val="BodyText"/>
       </w:pPr>
       <w:r>
-        <w:lastRenderedPageBreak/>
         <w:t>WebSphere should respond with:</w:t>
       </w:r>
     </w:p>
@@ -6624,9 +6605,9 @@
         <w:pStyle w:val="BodyText"/>
       </w:pPr>
     </w:p>
-    <w:bookmarkEnd w:id="32"/>
     <w:bookmarkEnd w:id="33"/>
     <w:bookmarkEnd w:id="34"/>
+    <w:bookmarkEnd w:id="35"/>
     <w:p>
       <w:pPr>
         <w:pStyle w:val="BodyText"/>
@@ -6656,7 +6637,7 @@
           <v:shape id="_x0000_i1026" type="#_x0000_t75" style="width:126.8pt;height:44.25pt" o:ole="" o:allowoverlap="f">
             <v:imagedata r:id="rId29" o:title="" grayscale="t" bilevel="t"/>
           </v:shape>
-          <o:OLEObject Type="Embed" ProgID="WordPro.Document" ShapeID="_x0000_i1026" DrawAspect="Content" ObjectID="_1538599459" r:id="rId30">
+          <o:OLEObject Type="Embed" ProgID="WordPro.Document" ShapeID="_x0000_i1026" DrawAspect="Content" ObjectID="_1563822389" r:id="rId30">
             <o:FieldCodes>\s</o:FieldCodes>
           </o:OLEObject>
         </w:object>
@@ -7368,7 +7349,7 @@
 </file>
 
 <file path=word/endnotes.xml><?xml version="1.0" encoding="utf-8"?>
-<w:endnotes xmlns:wpc="http://schemas.microsoft.com/office/word/2010/wordprocessingCanvas" xmlns:cx="http://schemas.microsoft.com/office/drawing/2014/chartex" xmlns:cx1="http://schemas.microsoft.com/office/drawing/2015/9/8/chartex" xmlns:cx2="http://schemas.microsoft.com/office/drawing/2015/10/21/chartex" xmlns:mc="http://schemas.openxmlformats.org/markup-compatibility/2006" xmlns:o="urn:schemas-microsoft-com:office:office" xmlns:r="http://schemas.openxmlformats.org/officeDocument/2006/relationships" xmlns:m="http://schemas.openxmlformats.org/officeDocument/2006/math" xmlns:v="urn:schemas-microsoft-com:vml" xmlns:wp14="http://schemas.microsoft.com/office/word/2010/wordprocessingDrawing" xmlns:wp="http://schemas.openxmlformats.org/drawingml/2006/wordprocessingDrawing" xmlns:w10="urn:schemas-microsoft-com:office:word" xmlns:w="http://schemas.openxmlformats.org/wordprocessingml/2006/main" xmlns:w14="http://schemas.microsoft.com/office/word/2010/wordml" xmlns:w15="http://schemas.microsoft.com/office/word/2012/wordml" xmlns:w16se="http://schemas.microsoft.com/office/word/2015/wordml/symex" xmlns:wpg="http://schemas.microsoft.com/office/word/2010/wordprocessingGroup" xmlns:wpi="http://schemas.microsoft.com/office/word/2010/wordprocessingInk" xmlns:wne="http://schemas.microsoft.com/office/word/2006/wordml" xmlns:wps="http://schemas.microsoft.com/office/word/2010/wordprocessingShape" mc:Ignorable="w14 w15 w16se wp14">
+<w:endnotes xmlns:wpc="http://schemas.microsoft.com/office/word/2010/wordprocessingCanvas" xmlns:cx="http://schemas.microsoft.com/office/drawing/2014/chartex" xmlns:cx1="http://schemas.microsoft.com/office/drawing/2015/9/8/chartex" xmlns:cx2="http://schemas.microsoft.com/office/drawing/2015/10/21/chartex" xmlns:cx3="http://schemas.microsoft.com/office/drawing/2016/5/9/chartex" xmlns:cx4="http://schemas.microsoft.com/office/drawing/2016/5/10/chartex" xmlns:cx5="http://schemas.microsoft.com/office/drawing/2016/5/11/chartex" xmlns:cx6="http://schemas.microsoft.com/office/drawing/2016/5/12/chartex" xmlns:cx7="http://schemas.microsoft.com/office/drawing/2016/5/13/chartex" xmlns:cx8="http://schemas.microsoft.com/office/drawing/2016/5/14/chartex" xmlns:mc="http://schemas.openxmlformats.org/markup-compatibility/2006" xmlns:aink="http://schemas.microsoft.com/office/drawing/2016/ink" xmlns:am3d="http://schemas.microsoft.com/office/drawing/2017/model3d" xmlns:o="urn:schemas-microsoft-com:office:office" xmlns:r="http://schemas.openxmlformats.org/officeDocument/2006/relationships" xmlns:m="http://schemas.openxmlformats.org/officeDocument/2006/math" xmlns:v="urn:schemas-microsoft-com:vml" xmlns:wp14="http://schemas.microsoft.com/office/word/2010/wordprocessingDrawing" xmlns:wp="http://schemas.openxmlformats.org/drawingml/2006/wordprocessingDrawing" xmlns:w10="urn:schemas-microsoft-com:office:word" xmlns:w="http://schemas.openxmlformats.org/wordprocessingml/2006/main" xmlns:w14="http://schemas.microsoft.com/office/word/2010/wordml" xmlns:w15="http://schemas.microsoft.com/office/word/2012/wordml" xmlns:w16cid="http://schemas.microsoft.com/office/word/2016/wordml/cid" xmlns:w16se="http://schemas.microsoft.com/office/word/2015/wordml/symex" xmlns:wpg="http://schemas.microsoft.com/office/word/2010/wordprocessingGroup" xmlns:wpi="http://schemas.microsoft.com/office/word/2010/wordprocessingInk" xmlns:wne="http://schemas.microsoft.com/office/word/2006/wordml" xmlns:wps="http://schemas.microsoft.com/office/word/2010/wordprocessingShape" mc:Ignorable="w14 w15 w16se w16cid wp14">
   <w:endnote w:type="separator" w:id="-1">
     <w:p>
       <w:r>
@@ -7390,7 +7371,7 @@
 </file>
 
 <file path=word/footer1.xml><?xml version="1.0" encoding="utf-8"?>
-<w:ftr xmlns:wpc="http://schemas.microsoft.com/office/word/2010/wordprocessingCanvas" xmlns:cx="http://schemas.microsoft.com/office/drawing/2014/chartex" xmlns:cx1="http://schemas.microsoft.com/office/drawing/2015/9/8/chartex" xmlns:cx2="http://schemas.microsoft.com/office/drawing/2015/10/21/chartex" xmlns:mc="http://schemas.openxmlformats.org/markup-compatibility/2006" xmlns:o="urn:schemas-microsoft-com:office:office" xmlns:r="http://schemas.openxmlformats.org/officeDocument/2006/relationships" xmlns:m="http://schemas.openxmlformats.org/officeDocument/2006/math" xmlns:v="urn:schemas-microsoft-com:vml" xmlns:wp14="http://schemas.microsoft.com/office/word/2010/wordprocessingDrawing" xmlns:wp="http://schemas.openxmlformats.org/drawingml/2006/wordprocessingDrawing" xmlns:w10="urn:schemas-microsoft-com:office:word" xmlns:w="http://schemas.openxmlformats.org/wordprocessingml/2006/main" xmlns:w14="http://schemas.microsoft.com/office/word/2010/wordml" xmlns:w15="http://schemas.microsoft.com/office/word/2012/wordml" xmlns:w16se="http://schemas.microsoft.com/office/word/2015/wordml/symex" xmlns:wpg="http://schemas.microsoft.com/office/word/2010/wordprocessingGroup" xmlns:wpi="http://schemas.microsoft.com/office/word/2010/wordprocessingInk" xmlns:wne="http://schemas.microsoft.com/office/word/2006/wordml" xmlns:wps="http://schemas.microsoft.com/office/word/2010/wordprocessingShape" mc:Ignorable="w14 w15 w16se wp14">
+<w:ftr xmlns:wpc="http://schemas.microsoft.com/office/word/2010/wordprocessingCanvas" xmlns:cx="http://schemas.microsoft.com/office/drawing/2014/chartex" xmlns:cx1="http://schemas.microsoft.com/office/drawing/2015/9/8/chartex" xmlns:cx2="http://schemas.microsoft.com/office/drawing/2015/10/21/chartex" xmlns:cx3="http://schemas.microsoft.com/office/drawing/2016/5/9/chartex" xmlns:cx4="http://schemas.microsoft.com/office/drawing/2016/5/10/chartex" xmlns:cx5="http://schemas.microsoft.com/office/drawing/2016/5/11/chartex" xmlns:cx6="http://schemas.microsoft.com/office/drawing/2016/5/12/chartex" xmlns:cx7="http://schemas.microsoft.com/office/drawing/2016/5/13/chartex" xmlns:cx8="http://schemas.microsoft.com/office/drawing/2016/5/14/chartex" xmlns:mc="http://schemas.openxmlformats.org/markup-compatibility/2006" xmlns:aink="http://schemas.microsoft.com/office/drawing/2016/ink" xmlns:am3d="http://schemas.microsoft.com/office/drawing/2017/model3d" xmlns:o="urn:schemas-microsoft-com:office:office" xmlns:r="http://schemas.openxmlformats.org/officeDocument/2006/relationships" xmlns:m="http://schemas.openxmlformats.org/officeDocument/2006/math" xmlns:v="urn:schemas-microsoft-com:vml" xmlns:wp14="http://schemas.microsoft.com/office/word/2010/wordprocessingDrawing" xmlns:wp="http://schemas.openxmlformats.org/drawingml/2006/wordprocessingDrawing" xmlns:w10="urn:schemas-microsoft-com:office:word" xmlns:w="http://schemas.openxmlformats.org/wordprocessingml/2006/main" xmlns:w14="http://schemas.microsoft.com/office/word/2010/wordml" xmlns:w15="http://schemas.microsoft.com/office/word/2012/wordml" xmlns:w16cid="http://schemas.microsoft.com/office/word/2016/wordml/cid" xmlns:w16se="http://schemas.microsoft.com/office/word/2015/wordml/symex" xmlns:wpg="http://schemas.microsoft.com/office/word/2010/wordprocessingGroup" xmlns:wpi="http://schemas.microsoft.com/office/word/2010/wordprocessingInk" xmlns:wne="http://schemas.microsoft.com/office/word/2006/wordml" xmlns:wps="http://schemas.microsoft.com/office/word/2010/wordprocessingShape" mc:Ignorable="w14 w15 w16se w16cid wp14">
   <w:p>
     <w:pPr>
       <w:pStyle w:val="Footer"/>
@@ -7422,7 +7403,7 @@
         <w:rFonts w:cs="Arial"/>
         <w:noProof/>
       </w:rPr>
-      <w:t>4</w:t>
+      <w:t>10</w:t>
     </w:r>
     <w:r>
       <w:rPr>
@@ -7441,7 +7422,7 @@
 </file>
 
 <file path=word/footer2.xml><?xml version="1.0" encoding="utf-8"?>
-<w:ftr xmlns:wpc="http://schemas.microsoft.com/office/word/2010/wordprocessingCanvas" xmlns:cx="http://schemas.microsoft.com/office/drawing/2014/chartex" xmlns:cx1="http://schemas.microsoft.com/office/drawing/2015/9/8/chartex" xmlns:cx2="http://schemas.microsoft.com/office/drawing/2015/10/21/chartex" xmlns:mc="http://schemas.openxmlformats.org/markup-compatibility/2006" xmlns:o="urn:schemas-microsoft-com:office:office" xmlns:r="http://schemas.openxmlformats.org/officeDocument/2006/relationships" xmlns:m="http://schemas.openxmlformats.org/officeDocument/2006/math" xmlns:v="urn:schemas-microsoft-com:vml" xmlns:wp14="http://schemas.microsoft.com/office/word/2010/wordprocessingDrawing" xmlns:wp="http://schemas.openxmlformats.org/drawingml/2006/wordprocessingDrawing" xmlns:w10="urn:schemas-microsoft-com:office:word" xmlns:w="http://schemas.openxmlformats.org/wordprocessingml/2006/main" xmlns:w14="http://schemas.microsoft.com/office/word/2010/wordml" xmlns:w15="http://schemas.microsoft.com/office/word/2012/wordml" xmlns:w16se="http://schemas.microsoft.com/office/word/2015/wordml/symex" xmlns:wpg="http://schemas.microsoft.com/office/word/2010/wordprocessingGroup" xmlns:wpi="http://schemas.microsoft.com/office/word/2010/wordprocessingInk" xmlns:wne="http://schemas.microsoft.com/office/word/2006/wordml" xmlns:wps="http://schemas.microsoft.com/office/word/2010/wordprocessingShape" mc:Ignorable="w14 w15 w16se wp14">
+<w:ftr xmlns:wpc="http://schemas.microsoft.com/office/word/2010/wordprocessingCanvas" xmlns:cx="http://schemas.microsoft.com/office/drawing/2014/chartex" xmlns:cx1="http://schemas.microsoft.com/office/drawing/2015/9/8/chartex" xmlns:cx2="http://schemas.microsoft.com/office/drawing/2015/10/21/chartex" xmlns:cx3="http://schemas.microsoft.com/office/drawing/2016/5/9/chartex" xmlns:cx4="http://schemas.microsoft.com/office/drawing/2016/5/10/chartex" xmlns:cx5="http://schemas.microsoft.com/office/drawing/2016/5/11/chartex" xmlns:cx6="http://schemas.microsoft.com/office/drawing/2016/5/12/chartex" xmlns:cx7="http://schemas.microsoft.com/office/drawing/2016/5/13/chartex" xmlns:cx8="http://schemas.microsoft.com/office/drawing/2016/5/14/chartex" xmlns:mc="http://schemas.openxmlformats.org/markup-compatibility/2006" xmlns:aink="http://schemas.microsoft.com/office/drawing/2016/ink" xmlns:am3d="http://schemas.microsoft.com/office/drawing/2017/model3d" xmlns:o="urn:schemas-microsoft-com:office:office" xmlns:r="http://schemas.openxmlformats.org/officeDocument/2006/relationships" xmlns:m="http://schemas.openxmlformats.org/officeDocument/2006/math" xmlns:v="urn:schemas-microsoft-com:vml" xmlns:wp14="http://schemas.microsoft.com/office/word/2010/wordprocessingDrawing" xmlns:wp="http://schemas.openxmlformats.org/drawingml/2006/wordprocessingDrawing" xmlns:w10="urn:schemas-microsoft-com:office:word" xmlns:w="http://schemas.openxmlformats.org/wordprocessingml/2006/main" xmlns:w14="http://schemas.microsoft.com/office/word/2010/wordml" xmlns:w15="http://schemas.microsoft.com/office/word/2012/wordml" xmlns:w16cid="http://schemas.microsoft.com/office/word/2016/wordml/cid" xmlns:w16se="http://schemas.microsoft.com/office/word/2015/wordml/symex" xmlns:wpg="http://schemas.microsoft.com/office/word/2010/wordprocessingGroup" xmlns:wpi="http://schemas.microsoft.com/office/word/2010/wordprocessingInk" xmlns:wne="http://schemas.microsoft.com/office/word/2006/wordml" xmlns:wps="http://schemas.microsoft.com/office/word/2010/wordprocessingShape" mc:Ignorable="w14 w15 w16se w16cid wp14">
   <w:p>
     <w:pPr>
       <w:pStyle w:val="Footer"/>
@@ -7473,7 +7454,7 @@
         <w:rFonts w:cs="Arial"/>
         <w:noProof/>
       </w:rPr>
-      <w:t>iii</w:t>
+      <w:t>9</w:t>
     </w:r>
     <w:r>
       <w:rPr>
@@ -7487,7 +7468,7 @@
 </file>
 
 <file path=word/footer3.xml><?xml version="1.0" encoding="utf-8"?>
-<w:ftr xmlns:wpc="http://schemas.microsoft.com/office/word/2010/wordprocessingCanvas" xmlns:cx="http://schemas.microsoft.com/office/drawing/2014/chartex" xmlns:cx1="http://schemas.microsoft.com/office/drawing/2015/9/8/chartex" xmlns:cx2="http://schemas.microsoft.com/office/drawing/2015/10/21/chartex" xmlns:mc="http://schemas.openxmlformats.org/markup-compatibility/2006" xmlns:o="urn:schemas-microsoft-com:office:office" xmlns:r="http://schemas.openxmlformats.org/officeDocument/2006/relationships" xmlns:m="http://schemas.openxmlformats.org/officeDocument/2006/math" xmlns:v="urn:schemas-microsoft-com:vml" xmlns:wp14="http://schemas.microsoft.com/office/word/2010/wordprocessingDrawing" xmlns:wp="http://schemas.openxmlformats.org/drawingml/2006/wordprocessingDrawing" xmlns:w10="urn:schemas-microsoft-com:office:word" xmlns:w="http://schemas.openxmlformats.org/wordprocessingml/2006/main" xmlns:w14="http://schemas.microsoft.com/office/word/2010/wordml" xmlns:w15="http://schemas.microsoft.com/office/word/2012/wordml" xmlns:w16se="http://schemas.microsoft.com/office/word/2015/wordml/symex" xmlns:wpg="http://schemas.microsoft.com/office/word/2010/wordprocessingGroup" xmlns:wpi="http://schemas.microsoft.com/office/word/2010/wordprocessingInk" xmlns:wne="http://schemas.microsoft.com/office/word/2006/wordml" xmlns:wps="http://schemas.microsoft.com/office/word/2010/wordprocessingShape" mc:Ignorable="w14 w15 w16se wp14">
+<w:ftr xmlns:wpc="http://schemas.microsoft.com/office/word/2010/wordprocessingCanvas" xmlns:cx="http://schemas.microsoft.com/office/drawing/2014/chartex" xmlns:cx1="http://schemas.microsoft.com/office/drawing/2015/9/8/chartex" xmlns:cx2="http://schemas.microsoft.com/office/drawing/2015/10/21/chartex" xmlns:cx3="http://schemas.microsoft.com/office/drawing/2016/5/9/chartex" xmlns:cx4="http://schemas.microsoft.com/office/drawing/2016/5/10/chartex" xmlns:cx5="http://schemas.microsoft.com/office/drawing/2016/5/11/chartex" xmlns:cx6="http://schemas.microsoft.com/office/drawing/2016/5/12/chartex" xmlns:cx7="http://schemas.microsoft.com/office/drawing/2016/5/13/chartex" xmlns:cx8="http://schemas.microsoft.com/office/drawing/2016/5/14/chartex" xmlns:mc="http://schemas.openxmlformats.org/markup-compatibility/2006" xmlns:aink="http://schemas.microsoft.com/office/drawing/2016/ink" xmlns:am3d="http://schemas.microsoft.com/office/drawing/2017/model3d" xmlns:o="urn:schemas-microsoft-com:office:office" xmlns:r="http://schemas.openxmlformats.org/officeDocument/2006/relationships" xmlns:m="http://schemas.openxmlformats.org/officeDocument/2006/math" xmlns:v="urn:schemas-microsoft-com:vml" xmlns:wp14="http://schemas.microsoft.com/office/word/2010/wordprocessingDrawing" xmlns:wp="http://schemas.openxmlformats.org/drawingml/2006/wordprocessingDrawing" xmlns:w10="urn:schemas-microsoft-com:office:word" xmlns:w="http://schemas.openxmlformats.org/wordprocessingml/2006/main" xmlns:w14="http://schemas.microsoft.com/office/word/2010/wordml" xmlns:w15="http://schemas.microsoft.com/office/word/2012/wordml" xmlns:w16cid="http://schemas.microsoft.com/office/word/2016/wordml/cid" xmlns:w16se="http://schemas.microsoft.com/office/word/2015/wordml/symex" xmlns:wpg="http://schemas.microsoft.com/office/word/2010/wordprocessingGroup" xmlns:wpi="http://schemas.microsoft.com/office/word/2010/wordprocessingInk" xmlns:wne="http://schemas.microsoft.com/office/word/2006/wordml" xmlns:wps="http://schemas.microsoft.com/office/word/2010/wordprocessingShape" mc:Ignorable="w14 w15 w16se w16cid wp14">
   <w:p>
     <w:pPr>
       <w:pStyle w:val="Footer"/>
@@ -7533,7 +7514,7 @@
 </file>
 
 <file path=word/footer4.xml><?xml version="1.0" encoding="utf-8"?>
-<w:ftr xmlns:wpc="http://schemas.microsoft.com/office/word/2010/wordprocessingCanvas" xmlns:cx="http://schemas.microsoft.com/office/drawing/2014/chartex" xmlns:cx1="http://schemas.microsoft.com/office/drawing/2015/9/8/chartex" xmlns:cx2="http://schemas.microsoft.com/office/drawing/2015/10/21/chartex" xmlns:mc="http://schemas.openxmlformats.org/markup-compatibility/2006" xmlns:o="urn:schemas-microsoft-com:office:office" xmlns:r="http://schemas.openxmlformats.org/officeDocument/2006/relationships" xmlns:m="http://schemas.openxmlformats.org/officeDocument/2006/math" xmlns:v="urn:schemas-microsoft-com:vml" xmlns:wp14="http://schemas.microsoft.com/office/word/2010/wordprocessingDrawing" xmlns:wp="http://schemas.openxmlformats.org/drawingml/2006/wordprocessingDrawing" xmlns:w10="urn:schemas-microsoft-com:office:word" xmlns:w="http://schemas.openxmlformats.org/wordprocessingml/2006/main" xmlns:w14="http://schemas.microsoft.com/office/word/2010/wordml" xmlns:w15="http://schemas.microsoft.com/office/word/2012/wordml" xmlns:w16se="http://schemas.microsoft.com/office/word/2015/wordml/symex" xmlns:wpg="http://schemas.microsoft.com/office/word/2010/wordprocessingGroup" xmlns:wpi="http://schemas.microsoft.com/office/word/2010/wordprocessingInk" xmlns:wne="http://schemas.microsoft.com/office/word/2006/wordml" xmlns:wps="http://schemas.microsoft.com/office/word/2010/wordprocessingShape" mc:Ignorable="w14 w15 w16se wp14">
+<w:ftr xmlns:wpc="http://schemas.microsoft.com/office/word/2010/wordprocessingCanvas" xmlns:cx="http://schemas.microsoft.com/office/drawing/2014/chartex" xmlns:cx1="http://schemas.microsoft.com/office/drawing/2015/9/8/chartex" xmlns:cx2="http://schemas.microsoft.com/office/drawing/2015/10/21/chartex" xmlns:cx3="http://schemas.microsoft.com/office/drawing/2016/5/9/chartex" xmlns:cx4="http://schemas.microsoft.com/office/drawing/2016/5/10/chartex" xmlns:cx5="http://schemas.microsoft.com/office/drawing/2016/5/11/chartex" xmlns:cx6="http://schemas.microsoft.com/office/drawing/2016/5/12/chartex" xmlns:cx7="http://schemas.microsoft.com/office/drawing/2016/5/13/chartex" xmlns:cx8="http://schemas.microsoft.com/office/drawing/2016/5/14/chartex" xmlns:mc="http://schemas.openxmlformats.org/markup-compatibility/2006" xmlns:aink="http://schemas.microsoft.com/office/drawing/2016/ink" xmlns:am3d="http://schemas.microsoft.com/office/drawing/2017/model3d" xmlns:o="urn:schemas-microsoft-com:office:office" xmlns:r="http://schemas.openxmlformats.org/officeDocument/2006/relationships" xmlns:m="http://schemas.openxmlformats.org/officeDocument/2006/math" xmlns:v="urn:schemas-microsoft-com:vml" xmlns:wp14="http://schemas.microsoft.com/office/word/2010/wordprocessingDrawing" xmlns:wp="http://schemas.openxmlformats.org/drawingml/2006/wordprocessingDrawing" xmlns:w10="urn:schemas-microsoft-com:office:word" xmlns:w="http://schemas.openxmlformats.org/wordprocessingml/2006/main" xmlns:w14="http://schemas.microsoft.com/office/word/2010/wordml" xmlns:w15="http://schemas.microsoft.com/office/word/2012/wordml" xmlns:w16cid="http://schemas.microsoft.com/office/word/2016/wordml/cid" xmlns:w16se="http://schemas.microsoft.com/office/word/2015/wordml/symex" xmlns:wpg="http://schemas.microsoft.com/office/word/2010/wordprocessingGroup" xmlns:wpi="http://schemas.microsoft.com/office/word/2010/wordprocessingInk" xmlns:wne="http://schemas.microsoft.com/office/word/2006/wordml" xmlns:wps="http://schemas.microsoft.com/office/word/2010/wordprocessingShape" mc:Ignorable="w14 w15 w16se w16cid wp14">
   <w:p>
     <w:pPr>
       <w:pStyle w:val="FooterFirst"/>
@@ -7549,7 +7530,7 @@
 </file>
 
 <file path=word/footnotes.xml><?xml version="1.0" encoding="utf-8"?>
-<w:footnotes xmlns:wpc="http://schemas.microsoft.com/office/word/2010/wordprocessingCanvas" xmlns:cx="http://schemas.microsoft.com/office/drawing/2014/chartex" xmlns:cx1="http://schemas.microsoft.com/office/drawing/2015/9/8/chartex" xmlns:cx2="http://schemas.microsoft.com/office/drawing/2015/10/21/chartex" xmlns:mc="http://schemas.openxmlformats.org/markup-compatibility/2006" xmlns:o="urn:schemas-microsoft-com:office:office" xmlns:r="http://schemas.openxmlformats.org/officeDocument/2006/relationships" xmlns:m="http://schemas.openxmlformats.org/officeDocument/2006/math" xmlns:v="urn:schemas-microsoft-com:vml" xmlns:wp14="http://schemas.microsoft.com/office/word/2010/wordprocessingDrawing" xmlns:wp="http://schemas.openxmlformats.org/drawingml/2006/wordprocessingDrawing" xmlns:w10="urn:schemas-microsoft-com:office:word" xmlns:w="http://schemas.openxmlformats.org/wordprocessingml/2006/main" xmlns:w14="http://schemas.microsoft.com/office/word/2010/wordml" xmlns:w15="http://schemas.microsoft.com/office/word/2012/wordml" xmlns:w16se="http://schemas.microsoft.com/office/word/2015/wordml/symex" xmlns:wpg="http://schemas.microsoft.com/office/word/2010/wordprocessingGroup" xmlns:wpi="http://schemas.microsoft.com/office/word/2010/wordprocessingInk" xmlns:wne="http://schemas.microsoft.com/office/word/2006/wordml" xmlns:wps="http://schemas.microsoft.com/office/word/2010/wordprocessingShape" mc:Ignorable="w14 w15 w16se wp14">
+<w:footnotes xmlns:wpc="http://schemas.microsoft.com/office/word/2010/wordprocessingCanvas" xmlns:cx="http://schemas.microsoft.com/office/drawing/2014/chartex" xmlns:cx1="http://schemas.microsoft.com/office/drawing/2015/9/8/chartex" xmlns:cx2="http://schemas.microsoft.com/office/drawing/2015/10/21/chartex" xmlns:cx3="http://schemas.microsoft.com/office/drawing/2016/5/9/chartex" xmlns:cx4="http://schemas.microsoft.com/office/drawing/2016/5/10/chartex" xmlns:cx5="http://schemas.microsoft.com/office/drawing/2016/5/11/chartex" xmlns:cx6="http://schemas.microsoft.com/office/drawing/2016/5/12/chartex" xmlns:cx7="http://schemas.microsoft.com/office/drawing/2016/5/13/chartex" xmlns:cx8="http://schemas.microsoft.com/office/drawing/2016/5/14/chartex" xmlns:mc="http://schemas.openxmlformats.org/markup-compatibility/2006" xmlns:aink="http://schemas.microsoft.com/office/drawing/2016/ink" xmlns:am3d="http://schemas.microsoft.com/office/drawing/2017/model3d" xmlns:o="urn:schemas-microsoft-com:office:office" xmlns:r="http://schemas.openxmlformats.org/officeDocument/2006/relationships" xmlns:m="http://schemas.openxmlformats.org/officeDocument/2006/math" xmlns:v="urn:schemas-microsoft-com:vml" xmlns:wp14="http://schemas.microsoft.com/office/word/2010/wordprocessingDrawing" xmlns:wp="http://schemas.openxmlformats.org/drawingml/2006/wordprocessingDrawing" xmlns:w10="urn:schemas-microsoft-com:office:word" xmlns:w="http://schemas.openxmlformats.org/wordprocessingml/2006/main" xmlns:w14="http://schemas.microsoft.com/office/word/2010/wordml" xmlns:w15="http://schemas.microsoft.com/office/word/2012/wordml" xmlns:w16cid="http://schemas.microsoft.com/office/word/2016/wordml/cid" xmlns:w16se="http://schemas.microsoft.com/office/word/2015/wordml/symex" xmlns:wpg="http://schemas.microsoft.com/office/word/2010/wordprocessingGroup" xmlns:wpi="http://schemas.microsoft.com/office/word/2010/wordprocessingInk" xmlns:wne="http://schemas.microsoft.com/office/word/2006/wordml" xmlns:wps="http://schemas.microsoft.com/office/word/2010/wordprocessingShape" mc:Ignorable="w14 w15 w16se w16cid wp14">
   <w:footnote w:type="separator" w:id="-1">
     <w:p>
       <w:r>
@@ -7571,35 +7552,19 @@
 </file>
 
 <file path=word/header1.xml><?xml version="1.0" encoding="utf-8"?>
-<w:hdr xmlns:wpc="http://schemas.microsoft.com/office/word/2010/wordprocessingCanvas" xmlns:cx="http://schemas.microsoft.com/office/drawing/2014/chartex" xmlns:cx1="http://schemas.microsoft.com/office/drawing/2015/9/8/chartex" xmlns:cx2="http://schemas.microsoft.com/office/drawing/2015/10/21/chartex" xmlns:mc="http://schemas.openxmlformats.org/markup-compatibility/2006" xmlns:o="urn:schemas-microsoft-com:office:office" xmlns:r="http://schemas.openxmlformats.org/officeDocument/2006/relationships" xmlns:m="http://schemas.openxmlformats.org/officeDocument/2006/math" xmlns:v="urn:schemas-microsoft-com:vml" xmlns:wp14="http://schemas.microsoft.com/office/word/2010/wordprocessingDrawing" xmlns:wp="http://schemas.openxmlformats.org/drawingml/2006/wordprocessingDrawing" xmlns:w10="urn:schemas-microsoft-com:office:word" xmlns:w="http://schemas.openxmlformats.org/wordprocessingml/2006/main" xmlns:w14="http://schemas.microsoft.com/office/word/2010/wordml" xmlns:w15="http://schemas.microsoft.com/office/word/2012/wordml" xmlns:w16se="http://schemas.microsoft.com/office/word/2015/wordml/symex" xmlns:wpg="http://schemas.microsoft.com/office/word/2010/wordprocessingGroup" xmlns:wpi="http://schemas.microsoft.com/office/word/2010/wordprocessingInk" xmlns:wne="http://schemas.microsoft.com/office/word/2006/wordml" xmlns:wps="http://schemas.microsoft.com/office/word/2010/wordprocessingShape" mc:Ignorable="w14 w15 w16se wp14">
+<w:hdr xmlns:wpc="http://schemas.microsoft.com/office/word/2010/wordprocessingCanvas" xmlns:cx="http://schemas.microsoft.com/office/drawing/2014/chartex" xmlns:cx1="http://schemas.microsoft.com/office/drawing/2015/9/8/chartex" xmlns:cx2="http://schemas.microsoft.com/office/drawing/2015/10/21/chartex" xmlns:cx3="http://schemas.microsoft.com/office/drawing/2016/5/9/chartex" xmlns:cx4="http://schemas.microsoft.com/office/drawing/2016/5/10/chartex" xmlns:cx5="http://schemas.microsoft.com/office/drawing/2016/5/11/chartex" xmlns:cx6="http://schemas.microsoft.com/office/drawing/2016/5/12/chartex" xmlns:cx7="http://schemas.microsoft.com/office/drawing/2016/5/13/chartex" xmlns:cx8="http://schemas.microsoft.com/office/drawing/2016/5/14/chartex" xmlns:mc="http://schemas.openxmlformats.org/markup-compatibility/2006" xmlns:aink="http://schemas.microsoft.com/office/drawing/2016/ink" xmlns:am3d="http://schemas.microsoft.com/office/drawing/2017/model3d" xmlns:o="urn:schemas-microsoft-com:office:office" xmlns:r="http://schemas.openxmlformats.org/officeDocument/2006/relationships" xmlns:m="http://schemas.openxmlformats.org/officeDocument/2006/math" xmlns:v="urn:schemas-microsoft-com:vml" xmlns:wp14="http://schemas.microsoft.com/office/word/2010/wordprocessingDrawing" xmlns:wp="http://schemas.openxmlformats.org/drawingml/2006/wordprocessingDrawing" xmlns:w10="urn:schemas-microsoft-com:office:word" xmlns:w="http://schemas.openxmlformats.org/wordprocessingml/2006/main" xmlns:w14="http://schemas.microsoft.com/office/word/2010/wordml" xmlns:w15="http://schemas.microsoft.com/office/word/2012/wordml" xmlns:w16cid="http://schemas.microsoft.com/office/word/2016/wordml/cid" xmlns:w16se="http://schemas.microsoft.com/office/word/2015/wordml/symex" xmlns:wpg="http://schemas.microsoft.com/office/word/2010/wordprocessingGroup" xmlns:wpi="http://schemas.microsoft.com/office/word/2010/wordprocessingInk" xmlns:wne="http://schemas.microsoft.com/office/word/2006/wordml" xmlns:wps="http://schemas.microsoft.com/office/word/2010/wordprocessingShape" mc:Ignorable="w14 w15 w16se w16cid wp14">
   <w:p>
     <w:pPr>
       <w:pStyle w:val="Header"/>
     </w:pPr>
-    <w:r>
-      <w:fldChar w:fldCharType="begin"/>
-    </w:r>
-    <w:r>
-      <w:instrText xml:space="preserve"> </w:instrText>
-    </w:r>
-    <w:r>
-      <w:instrText xml:space="preserve">styleref "Title Cover" \* MERGEFORMAT </w:instrText>
-    </w:r>
-    <w:r>
-      <w:fldChar w:fldCharType="separate"/>
-    </w:r>
-    <w:r>
-      <w:rPr>
-        <w:noProof/>
-      </w:rPr>
-      <w:t>Forge Viewer Plug-in Install Guide</w:t>
-    </w:r>
-    <w:r>
-      <w:rPr>
-        <w:noProof/>
-      </w:rPr>
-      <w:fldChar w:fldCharType="end"/>
-    </w:r>
+    <w:fldSimple w:instr=" styleref &quot;Title Cover&quot; \* MERGEFORMAT ">
+      <w:r>
+        <w:rPr>
+          <w:noProof/>
+        </w:rPr>
+        <w:t>Forge Viewer Plug-in Install Guide</w:t>
+      </w:r>
+    </w:fldSimple>
     <w:r>
       <w:tab/>
     </w:r>
@@ -7611,38 +7576,25 @@
 </file>
 
 <file path=word/header2.xml><?xml version="1.0" encoding="utf-8"?>
-<w:hdr xmlns:wpc="http://schemas.microsoft.com/office/word/2010/wordprocessingCanvas" xmlns:cx="http://schemas.microsoft.com/office/drawing/2014/chartex" xmlns:cx1="http://schemas.microsoft.com/office/drawing/2015/9/8/chartex" xmlns:cx2="http://schemas.microsoft.com/office/drawing/2015/10/21/chartex" xmlns:mc="http://schemas.openxmlformats.org/markup-compatibility/2006" xmlns:o="urn:schemas-microsoft-com:office:office" xmlns:r="http://schemas.openxmlformats.org/officeDocument/2006/relationships" xmlns:m="http://schemas.openxmlformats.org/officeDocument/2006/math" xmlns:v="urn:schemas-microsoft-com:vml" xmlns:wp14="http://schemas.microsoft.com/office/word/2010/wordprocessingDrawing" xmlns:wp="http://schemas.openxmlformats.org/drawingml/2006/wordprocessingDrawing" xmlns:w10="urn:schemas-microsoft-com:office:word" xmlns:w="http://schemas.openxmlformats.org/wordprocessingml/2006/main" xmlns:w14="http://schemas.microsoft.com/office/word/2010/wordml" xmlns:w15="http://schemas.microsoft.com/office/word/2012/wordml" xmlns:w16se="http://schemas.microsoft.com/office/word/2015/wordml/symex" xmlns:wpg="http://schemas.microsoft.com/office/word/2010/wordprocessingGroup" xmlns:wpi="http://schemas.microsoft.com/office/word/2010/wordprocessingInk" xmlns:wne="http://schemas.microsoft.com/office/word/2006/wordml" xmlns:wps="http://schemas.microsoft.com/office/word/2010/wordprocessingShape" mc:Ignorable="w14 w15 w16se wp14">
+<w:hdr xmlns:wpc="http://schemas.microsoft.com/office/word/2010/wordprocessingCanvas" xmlns:cx="http://schemas.microsoft.com/office/drawing/2014/chartex" xmlns:cx1="http://schemas.microsoft.com/office/drawing/2015/9/8/chartex" xmlns:cx2="http://schemas.microsoft.com/office/drawing/2015/10/21/chartex" xmlns:cx3="http://schemas.microsoft.com/office/drawing/2016/5/9/chartex" xmlns:cx4="http://schemas.microsoft.com/office/drawing/2016/5/10/chartex" xmlns:cx5="http://schemas.microsoft.com/office/drawing/2016/5/11/chartex" xmlns:cx6="http://schemas.microsoft.com/office/drawing/2016/5/12/chartex" xmlns:cx7="http://schemas.microsoft.com/office/drawing/2016/5/13/chartex" xmlns:cx8="http://schemas.microsoft.com/office/drawing/2016/5/14/chartex" xmlns:mc="http://schemas.openxmlformats.org/markup-compatibility/2006" xmlns:aink="http://schemas.microsoft.com/office/drawing/2016/ink" xmlns:am3d="http://schemas.microsoft.com/office/drawing/2017/model3d" xmlns:o="urn:schemas-microsoft-com:office:office" xmlns:r="http://schemas.openxmlformats.org/officeDocument/2006/relationships" xmlns:m="http://schemas.openxmlformats.org/officeDocument/2006/math" xmlns:v="urn:schemas-microsoft-com:vml" xmlns:wp14="http://schemas.microsoft.com/office/word/2010/wordprocessingDrawing" xmlns:wp="http://schemas.openxmlformats.org/drawingml/2006/wordprocessingDrawing" xmlns:w10="urn:schemas-microsoft-com:office:word" xmlns:w="http://schemas.openxmlformats.org/wordprocessingml/2006/main" xmlns:w14="http://schemas.microsoft.com/office/word/2010/wordml" xmlns:w15="http://schemas.microsoft.com/office/word/2012/wordml" xmlns:w16cid="http://schemas.microsoft.com/office/word/2016/wordml/cid" xmlns:w16se="http://schemas.microsoft.com/office/word/2015/wordml/symex" xmlns:wpg="http://schemas.microsoft.com/office/word/2010/wordprocessingGroup" xmlns:wpi="http://schemas.microsoft.com/office/word/2010/wordprocessingInk" xmlns:wne="http://schemas.microsoft.com/office/word/2006/wordml" xmlns:wps="http://schemas.microsoft.com/office/word/2010/wordprocessingShape" mc:Ignorable="w14 w15 w16se w16cid wp14">
   <w:p>
     <w:pPr>
       <w:pStyle w:val="Header"/>
     </w:pPr>
-    <w:r>
-      <w:fldChar w:fldCharType="begin"/>
-    </w:r>
-    <w:r>
-      <w:instrText xml:space="preserve"> styleref "Title Cover" \* MERGEFORMAT </w:instrText>
-    </w:r>
-    <w:r>
-      <w:fldChar w:fldCharType="separate"/>
-    </w:r>
-    <w:r>
-      <w:rPr>
-        <w:noProof/>
-      </w:rPr>
-      <w:t>Forge Viewer Plug-in Install Guide</w:t>
-    </w:r>
-    <w:r>
-      <w:rPr>
-        <w:noProof/>
-      </w:rPr>
-      <w:fldChar w:fldCharType="end"/>
-    </w:r>
+    <w:fldSimple w:instr=" styleref &quot;Title Cover&quot; \* MERGEFORMAT ">
+      <w:r>
+        <w:rPr>
+          <w:noProof/>
+        </w:rPr>
+        <w:t>Forge Viewer Plug-in Install Guide</w:t>
+      </w:r>
+    </w:fldSimple>
   </w:p>
 </w:hdr>
 </file>
 
 <file path=word/header3.xml><?xml version="1.0" encoding="utf-8"?>
-<w:hdr xmlns:wpc="http://schemas.microsoft.com/office/word/2010/wordprocessingCanvas" xmlns:cx="http://schemas.microsoft.com/office/drawing/2014/chartex" xmlns:cx1="http://schemas.microsoft.com/office/drawing/2015/9/8/chartex" xmlns:cx2="http://schemas.microsoft.com/office/drawing/2015/10/21/chartex" xmlns:mc="http://schemas.openxmlformats.org/markup-compatibility/2006" xmlns:o="urn:schemas-microsoft-com:office:office" xmlns:r="http://schemas.openxmlformats.org/officeDocument/2006/relationships" xmlns:m="http://schemas.openxmlformats.org/officeDocument/2006/math" xmlns:v="urn:schemas-microsoft-com:vml" xmlns:wp14="http://schemas.microsoft.com/office/word/2010/wordprocessingDrawing" xmlns:wp="http://schemas.openxmlformats.org/drawingml/2006/wordprocessingDrawing" xmlns:w10="urn:schemas-microsoft-com:office:word" xmlns:w="http://schemas.openxmlformats.org/wordprocessingml/2006/main" xmlns:w14="http://schemas.microsoft.com/office/word/2010/wordml" xmlns:w15="http://schemas.microsoft.com/office/word/2012/wordml" xmlns:w16se="http://schemas.microsoft.com/office/word/2015/wordml/symex" xmlns:wpg="http://schemas.microsoft.com/office/word/2010/wordprocessingGroup" xmlns:wpi="http://schemas.microsoft.com/office/word/2010/wordprocessingInk" xmlns:wne="http://schemas.microsoft.com/office/word/2006/wordml" xmlns:wps="http://schemas.microsoft.com/office/word/2010/wordprocessingShape" mc:Ignorable="w14 w15 w16se wp14">
+<w:hdr xmlns:wpc="http://schemas.microsoft.com/office/word/2010/wordprocessingCanvas" xmlns:cx="http://schemas.microsoft.com/office/drawing/2014/chartex" xmlns:cx1="http://schemas.microsoft.com/office/drawing/2015/9/8/chartex" xmlns:cx2="http://schemas.microsoft.com/office/drawing/2015/10/21/chartex" xmlns:cx3="http://schemas.microsoft.com/office/drawing/2016/5/9/chartex" xmlns:cx4="http://schemas.microsoft.com/office/drawing/2016/5/10/chartex" xmlns:cx5="http://schemas.microsoft.com/office/drawing/2016/5/11/chartex" xmlns:cx6="http://schemas.microsoft.com/office/drawing/2016/5/12/chartex" xmlns:cx7="http://schemas.microsoft.com/office/drawing/2016/5/13/chartex" xmlns:cx8="http://schemas.microsoft.com/office/drawing/2016/5/14/chartex" xmlns:mc="http://schemas.openxmlformats.org/markup-compatibility/2006" xmlns:aink="http://schemas.microsoft.com/office/drawing/2016/ink" xmlns:am3d="http://schemas.microsoft.com/office/drawing/2017/model3d" xmlns:o="urn:schemas-microsoft-com:office:office" xmlns:r="http://schemas.openxmlformats.org/officeDocument/2006/relationships" xmlns:m="http://schemas.openxmlformats.org/officeDocument/2006/math" xmlns:v="urn:schemas-microsoft-com:vml" xmlns:wp14="http://schemas.microsoft.com/office/word/2010/wordprocessingDrawing" xmlns:wp="http://schemas.openxmlformats.org/drawingml/2006/wordprocessingDrawing" xmlns:w10="urn:schemas-microsoft-com:office:word" xmlns:w="http://schemas.openxmlformats.org/wordprocessingml/2006/main" xmlns:w14="http://schemas.microsoft.com/office/word/2010/wordml" xmlns:w15="http://schemas.microsoft.com/office/word/2012/wordml" xmlns:w16cid="http://schemas.microsoft.com/office/word/2016/wordml/cid" xmlns:w16se="http://schemas.microsoft.com/office/word/2015/wordml/symex" xmlns:wpg="http://schemas.microsoft.com/office/word/2010/wordprocessingGroup" xmlns:wpi="http://schemas.microsoft.com/office/word/2010/wordprocessingInk" xmlns:wne="http://schemas.microsoft.com/office/word/2006/wordml" xmlns:wps="http://schemas.microsoft.com/office/word/2010/wordprocessingShape" mc:Ignorable="w14 w15 w16se w16cid wp14">
   <w:p>
     <w:pPr>
       <w:pStyle w:val="Header"/>
@@ -7653,36 +7605,20 @@
     <w:r>
       <w:tab/>
     </w:r>
-    <w:r>
-      <w:fldChar w:fldCharType="begin"/>
-    </w:r>
-    <w:r>
-      <w:instrText xml:space="preserve"> styleref "Heading</w:instrText>
-    </w:r>
-    <w:r>
-      <w:instrText xml:space="preserve"> 1" \* MERGEFORMAT </w:instrText>
-    </w:r>
-    <w:r>
-      <w:fldChar w:fldCharType="separate"/>
-    </w:r>
-    <w:r>
-      <w:rPr>
-        <w:noProof/>
-      </w:rPr>
-      <w:t>Installation Instructions</w:t>
-    </w:r>
-    <w:r>
-      <w:rPr>
-        <w:noProof/>
-      </w:rPr>
-      <w:fldChar w:fldCharType="end"/>
-    </w:r>
+    <w:fldSimple w:instr=" styleref &quot;Heading 1&quot; \* MERGEFORMAT ">
+      <w:r>
+        <w:rPr>
+          <w:noProof/>
+        </w:rPr>
+        <w:t>Installation Instructions</w:t>
+      </w:r>
+    </w:fldSimple>
   </w:p>
 </w:hdr>
 </file>
 
 <file path=word/header4.xml><?xml version="1.0" encoding="utf-8"?>
-<w:hdr xmlns:wpc="http://schemas.microsoft.com/office/word/2010/wordprocessingCanvas" xmlns:cx="http://schemas.microsoft.com/office/drawing/2014/chartex" xmlns:cx1="http://schemas.microsoft.com/office/drawing/2015/9/8/chartex" xmlns:cx2="http://schemas.microsoft.com/office/drawing/2015/10/21/chartex" xmlns:mc="http://schemas.openxmlformats.org/markup-compatibility/2006" xmlns:o="urn:schemas-microsoft-com:office:office" xmlns:r="http://schemas.openxmlformats.org/officeDocument/2006/relationships" xmlns:m="http://schemas.openxmlformats.org/officeDocument/2006/math" xmlns:v="urn:schemas-microsoft-com:vml" xmlns:wp14="http://schemas.microsoft.com/office/word/2010/wordprocessingDrawing" xmlns:wp="http://schemas.openxmlformats.org/drawingml/2006/wordprocessingDrawing" xmlns:w10="urn:schemas-microsoft-com:office:word" xmlns:w="http://schemas.openxmlformats.org/wordprocessingml/2006/main" xmlns:w14="http://schemas.microsoft.com/office/word/2010/wordml" xmlns:w15="http://schemas.microsoft.com/office/word/2012/wordml" xmlns:w16se="http://schemas.microsoft.com/office/word/2015/wordml/symex" xmlns:wpg="http://schemas.microsoft.com/office/word/2010/wordprocessingGroup" xmlns:wpi="http://schemas.microsoft.com/office/word/2010/wordprocessingInk" xmlns:wne="http://schemas.microsoft.com/office/word/2006/wordml" xmlns:wps="http://schemas.microsoft.com/office/word/2010/wordprocessingShape" mc:Ignorable="w14 w15 w16se wp14">
+<w:hdr xmlns:wpc="http://schemas.microsoft.com/office/word/2010/wordprocessingCanvas" xmlns:cx="http://schemas.microsoft.com/office/drawing/2014/chartex" xmlns:cx1="http://schemas.microsoft.com/office/drawing/2015/9/8/chartex" xmlns:cx2="http://schemas.microsoft.com/office/drawing/2015/10/21/chartex" xmlns:cx3="http://schemas.microsoft.com/office/drawing/2016/5/9/chartex" xmlns:cx4="http://schemas.microsoft.com/office/drawing/2016/5/10/chartex" xmlns:cx5="http://schemas.microsoft.com/office/drawing/2016/5/11/chartex" xmlns:cx6="http://schemas.microsoft.com/office/drawing/2016/5/12/chartex" xmlns:cx7="http://schemas.microsoft.com/office/drawing/2016/5/13/chartex" xmlns:cx8="http://schemas.microsoft.com/office/drawing/2016/5/14/chartex" xmlns:mc="http://schemas.openxmlformats.org/markup-compatibility/2006" xmlns:aink="http://schemas.microsoft.com/office/drawing/2016/ink" xmlns:am3d="http://schemas.microsoft.com/office/drawing/2017/model3d" xmlns:o="urn:schemas-microsoft-com:office:office" xmlns:r="http://schemas.openxmlformats.org/officeDocument/2006/relationships" xmlns:m="http://schemas.openxmlformats.org/officeDocument/2006/math" xmlns:v="urn:schemas-microsoft-com:vml" xmlns:wp14="http://schemas.microsoft.com/office/word/2010/wordprocessingDrawing" xmlns:wp="http://schemas.openxmlformats.org/drawingml/2006/wordprocessingDrawing" xmlns:w10="urn:schemas-microsoft-com:office:word" xmlns:w="http://schemas.openxmlformats.org/wordprocessingml/2006/main" xmlns:w14="http://schemas.microsoft.com/office/word/2010/wordml" xmlns:w15="http://schemas.microsoft.com/office/word/2012/wordml" xmlns:w16cid="http://schemas.microsoft.com/office/word/2016/wordml/cid" xmlns:w16se="http://schemas.microsoft.com/office/word/2015/wordml/symex" xmlns:wpg="http://schemas.microsoft.com/office/word/2010/wordprocessingGroup" xmlns:wpi="http://schemas.microsoft.com/office/word/2010/wordprocessingInk" xmlns:wne="http://schemas.microsoft.com/office/word/2006/wordml" xmlns:wps="http://schemas.microsoft.com/office/word/2010/wordprocessingShape" mc:Ignorable="w14 w15 w16se w16cid wp14">
   <w:p>
     <w:pPr>
       <w:pStyle w:val="HeaderFirst"/>
@@ -7692,38 +7628,25 @@
 </file>
 
 <file path=word/header5.xml><?xml version="1.0" encoding="utf-8"?>
-<w:hdr xmlns:wpc="http://schemas.microsoft.com/office/word/2010/wordprocessingCanvas" xmlns:cx="http://schemas.microsoft.com/office/drawing/2014/chartex" xmlns:cx1="http://schemas.microsoft.com/office/drawing/2015/9/8/chartex" xmlns:cx2="http://schemas.microsoft.com/office/drawing/2015/10/21/chartex" xmlns:mc="http://schemas.openxmlformats.org/markup-compatibility/2006" xmlns:o="urn:schemas-microsoft-com:office:office" xmlns:r="http://schemas.openxmlformats.org/officeDocument/2006/relationships" xmlns:m="http://schemas.openxmlformats.org/officeDocument/2006/math" xmlns:v="urn:schemas-microsoft-com:vml" xmlns:wp14="http://schemas.microsoft.com/office/word/2010/wordprocessingDrawing" xmlns:wp="http://schemas.openxmlformats.org/drawingml/2006/wordprocessingDrawing" xmlns:w10="urn:schemas-microsoft-com:office:word" xmlns:w="http://schemas.openxmlformats.org/wordprocessingml/2006/main" xmlns:w14="http://schemas.microsoft.com/office/word/2010/wordml" xmlns:w15="http://schemas.microsoft.com/office/word/2012/wordml" xmlns:w16se="http://schemas.microsoft.com/office/word/2015/wordml/symex" xmlns:wpg="http://schemas.microsoft.com/office/word/2010/wordprocessingGroup" xmlns:wpi="http://schemas.microsoft.com/office/word/2010/wordprocessingInk" xmlns:wne="http://schemas.microsoft.com/office/word/2006/wordml" xmlns:wps="http://schemas.microsoft.com/office/word/2010/wordprocessingShape" mc:Ignorable="w14 w15 w16se wp14">
+<w:hdr xmlns:wpc="http://schemas.microsoft.com/office/word/2010/wordprocessingCanvas" xmlns:cx="http://schemas.microsoft.com/office/drawing/2014/chartex" xmlns:cx1="http://schemas.microsoft.com/office/drawing/2015/9/8/chartex" xmlns:cx2="http://schemas.microsoft.com/office/drawing/2015/10/21/chartex" xmlns:cx3="http://schemas.microsoft.com/office/drawing/2016/5/9/chartex" xmlns:cx4="http://schemas.microsoft.com/office/drawing/2016/5/10/chartex" xmlns:cx5="http://schemas.microsoft.com/office/drawing/2016/5/11/chartex" xmlns:cx6="http://schemas.microsoft.com/office/drawing/2016/5/12/chartex" xmlns:cx7="http://schemas.microsoft.com/office/drawing/2016/5/13/chartex" xmlns:cx8="http://schemas.microsoft.com/office/drawing/2016/5/14/chartex" xmlns:mc="http://schemas.openxmlformats.org/markup-compatibility/2006" xmlns:aink="http://schemas.microsoft.com/office/drawing/2016/ink" xmlns:am3d="http://schemas.microsoft.com/office/drawing/2017/model3d" xmlns:o="urn:schemas-microsoft-com:office:office" xmlns:r="http://schemas.openxmlformats.org/officeDocument/2006/relationships" xmlns:m="http://schemas.openxmlformats.org/officeDocument/2006/math" xmlns:v="urn:schemas-microsoft-com:vml" xmlns:wp14="http://schemas.microsoft.com/office/word/2010/wordprocessingDrawing" xmlns:wp="http://schemas.openxmlformats.org/drawingml/2006/wordprocessingDrawing" xmlns:w10="urn:schemas-microsoft-com:office:word" xmlns:w="http://schemas.openxmlformats.org/wordprocessingml/2006/main" xmlns:w14="http://schemas.microsoft.com/office/word/2010/wordml" xmlns:w15="http://schemas.microsoft.com/office/word/2012/wordml" xmlns:w16cid="http://schemas.microsoft.com/office/word/2016/wordml/cid" xmlns:w16se="http://schemas.microsoft.com/office/word/2015/wordml/symex" xmlns:wpg="http://schemas.microsoft.com/office/word/2010/wordprocessingGroup" xmlns:wpi="http://schemas.microsoft.com/office/word/2010/wordprocessingInk" xmlns:wne="http://schemas.microsoft.com/office/word/2006/wordml" xmlns:wps="http://schemas.microsoft.com/office/word/2010/wordprocessingShape" mc:Ignorable="w14 w15 w16se w16cid wp14">
   <w:p/>
 </w:hdr>
 </file>
 
 <file path=word/header6.xml><?xml version="1.0" encoding="utf-8"?>
-<w:hdr xmlns:wpc="http://schemas.microsoft.com/office/word/2010/wordprocessingCanvas" xmlns:cx="http://schemas.microsoft.com/office/drawing/2014/chartex" xmlns:cx1="http://schemas.microsoft.com/office/drawing/2015/9/8/chartex" xmlns:cx2="http://schemas.microsoft.com/office/drawing/2015/10/21/chartex" xmlns:mc="http://schemas.openxmlformats.org/markup-compatibility/2006" xmlns:o="urn:schemas-microsoft-com:office:office" xmlns:r="http://schemas.openxmlformats.org/officeDocument/2006/relationships" xmlns:m="http://schemas.openxmlformats.org/officeDocument/2006/math" xmlns:v="urn:schemas-microsoft-com:vml" xmlns:wp14="http://schemas.microsoft.com/office/word/2010/wordprocessingDrawing" xmlns:wp="http://schemas.openxmlformats.org/drawingml/2006/wordprocessingDrawing" xmlns:w10="urn:schemas-microsoft-com:office:word" xmlns:w="http://schemas.openxmlformats.org/wordprocessingml/2006/main" xmlns:w14="http://schemas.microsoft.com/office/word/2010/wordml" xmlns:w15="http://schemas.microsoft.com/office/word/2012/wordml" xmlns:w16se="http://schemas.microsoft.com/office/word/2015/wordml/symex" xmlns:wpg="http://schemas.microsoft.com/office/word/2010/wordprocessingGroup" xmlns:wpi="http://schemas.microsoft.com/office/word/2010/wordprocessingInk" xmlns:wne="http://schemas.microsoft.com/office/word/2006/wordml" xmlns:wps="http://schemas.microsoft.com/office/word/2010/wordprocessingShape" mc:Ignorable="w14 w15 w16se wp14">
+<w:hdr xmlns:wpc="http://schemas.microsoft.com/office/word/2010/wordprocessingCanvas" xmlns:cx="http://schemas.microsoft.com/office/drawing/2014/chartex" xmlns:cx1="http://schemas.microsoft.com/office/drawing/2015/9/8/chartex" xmlns:cx2="http://schemas.microsoft.com/office/drawing/2015/10/21/chartex" xmlns:cx3="http://schemas.microsoft.com/office/drawing/2016/5/9/chartex" xmlns:cx4="http://schemas.microsoft.com/office/drawing/2016/5/10/chartex" xmlns:cx5="http://schemas.microsoft.com/office/drawing/2016/5/11/chartex" xmlns:cx6="http://schemas.microsoft.com/office/drawing/2016/5/12/chartex" xmlns:cx7="http://schemas.microsoft.com/office/drawing/2016/5/13/chartex" xmlns:cx8="http://schemas.microsoft.com/office/drawing/2016/5/14/chartex" xmlns:mc="http://schemas.openxmlformats.org/markup-compatibility/2006" xmlns:aink="http://schemas.microsoft.com/office/drawing/2016/ink" xmlns:am3d="http://schemas.microsoft.com/office/drawing/2017/model3d" xmlns:o="urn:schemas-microsoft-com:office:office" xmlns:r="http://schemas.openxmlformats.org/officeDocument/2006/relationships" xmlns:m="http://schemas.openxmlformats.org/officeDocument/2006/math" xmlns:v="urn:schemas-microsoft-com:vml" xmlns:wp14="http://schemas.microsoft.com/office/word/2010/wordprocessingDrawing" xmlns:wp="http://schemas.openxmlformats.org/drawingml/2006/wordprocessingDrawing" xmlns:w10="urn:schemas-microsoft-com:office:word" xmlns:w="http://schemas.openxmlformats.org/wordprocessingml/2006/main" xmlns:w14="http://schemas.microsoft.com/office/word/2010/wordml" xmlns:w15="http://schemas.microsoft.com/office/word/2012/wordml" xmlns:w16cid="http://schemas.microsoft.com/office/word/2016/wordml/cid" xmlns:w16se="http://schemas.microsoft.com/office/word/2015/wordml/symex" xmlns:wpg="http://schemas.microsoft.com/office/word/2010/wordprocessingGroup" xmlns:wpi="http://schemas.microsoft.com/office/word/2010/wordprocessingInk" xmlns:wne="http://schemas.microsoft.com/office/word/2006/wordml" xmlns:wps="http://schemas.microsoft.com/office/word/2010/wordprocessingShape" mc:Ignorable="w14 w15 w16se w16cid wp14">
   <w:p>
     <w:pPr>
       <w:pStyle w:val="Header"/>
     </w:pPr>
-    <w:r>
-      <w:fldChar w:fldCharType="begin"/>
-    </w:r>
-    <w:r>
-      <w:instrText xml:space="preserve"> styleref "Title Cover" \* MERGEFORMAT </w:instrText>
-    </w:r>
-    <w:r>
-      <w:fldChar w:fldCharType="separate"/>
-    </w:r>
-    <w:r>
-      <w:rPr>
-        <w:noProof/>
-      </w:rPr>
-      <w:t>Forge Viewer Plug-in Install Guide</w:t>
-    </w:r>
-    <w:r>
-      <w:rPr>
-        <w:noProof/>
-      </w:rPr>
-      <w:fldChar w:fldCharType="end"/>
-    </w:r>
+    <w:fldSimple w:instr=" styleref &quot;Title Cover&quot; \* MERGEFORMAT ">
+      <w:r>
+        <w:rPr>
+          <w:noProof/>
+        </w:rPr>
+        <w:t>Forge Viewer Plug-in Install Guide</w:t>
+      </w:r>
+    </w:fldSimple>
     <w:r>
       <w:tab/>
     </w:r>
@@ -7736,7 +7659,7 @@
 </file>
 
 <file path=word/numbering.xml><?xml version="1.0" encoding="utf-8"?>
-<w:numbering xmlns:wpc="http://schemas.microsoft.com/office/word/2010/wordprocessingCanvas" xmlns:cx="http://schemas.microsoft.com/office/drawing/2014/chartex" xmlns:cx1="http://schemas.microsoft.com/office/drawing/2015/9/8/chartex" xmlns:cx2="http://schemas.microsoft.com/office/drawing/2015/10/21/chartex" xmlns:mc="http://schemas.openxmlformats.org/markup-compatibility/2006" xmlns:o="urn:schemas-microsoft-com:office:office" xmlns:r="http://schemas.openxmlformats.org/officeDocument/2006/relationships" xmlns:m="http://schemas.openxmlformats.org/officeDocument/2006/math" xmlns:v="urn:schemas-microsoft-com:vml" xmlns:wp14="http://schemas.microsoft.com/office/word/2010/wordprocessingDrawing" xmlns:wp="http://schemas.openxmlformats.org/drawingml/2006/wordprocessingDrawing" xmlns:w10="urn:schemas-microsoft-com:office:word" xmlns:w="http://schemas.openxmlformats.org/wordprocessingml/2006/main" xmlns:w14="http://schemas.microsoft.com/office/word/2010/wordml" xmlns:w15="http://schemas.microsoft.com/office/word/2012/wordml" xmlns:w16se="http://schemas.microsoft.com/office/word/2015/wordml/symex" xmlns:wpg="http://schemas.microsoft.com/office/word/2010/wordprocessingGroup" xmlns:wpi="http://schemas.microsoft.com/office/word/2010/wordprocessingInk" xmlns:wne="http://schemas.microsoft.com/office/word/2006/wordml" xmlns:wps="http://schemas.microsoft.com/office/word/2010/wordprocessingShape" mc:Ignorable="w14 w15 w16se wp14">
+<w:numbering xmlns:wpc="http://schemas.microsoft.com/office/word/2010/wordprocessingCanvas" xmlns:cx="http://schemas.microsoft.com/office/drawing/2014/chartex" xmlns:cx1="http://schemas.microsoft.com/office/drawing/2015/9/8/chartex" xmlns:cx2="http://schemas.microsoft.com/office/drawing/2015/10/21/chartex" xmlns:cx3="http://schemas.microsoft.com/office/drawing/2016/5/9/chartex" xmlns:cx4="http://schemas.microsoft.com/office/drawing/2016/5/10/chartex" xmlns:cx5="http://schemas.microsoft.com/office/drawing/2016/5/11/chartex" xmlns:cx6="http://schemas.microsoft.com/office/drawing/2016/5/12/chartex" xmlns:cx7="http://schemas.microsoft.com/office/drawing/2016/5/13/chartex" xmlns:cx8="http://schemas.microsoft.com/office/drawing/2016/5/14/chartex" xmlns:mc="http://schemas.openxmlformats.org/markup-compatibility/2006" xmlns:aink="http://schemas.microsoft.com/office/drawing/2016/ink" xmlns:am3d="http://schemas.microsoft.com/office/drawing/2017/model3d" xmlns:o="urn:schemas-microsoft-com:office:office" xmlns:r="http://schemas.openxmlformats.org/officeDocument/2006/relationships" xmlns:m="http://schemas.openxmlformats.org/officeDocument/2006/math" xmlns:v="urn:schemas-microsoft-com:vml" xmlns:wp14="http://schemas.microsoft.com/office/word/2010/wordprocessingDrawing" xmlns:wp="http://schemas.openxmlformats.org/drawingml/2006/wordprocessingDrawing" xmlns:w10="urn:schemas-microsoft-com:office:word" xmlns:w="http://schemas.openxmlformats.org/wordprocessingml/2006/main" xmlns:w14="http://schemas.microsoft.com/office/word/2010/wordml" xmlns:w15="http://schemas.microsoft.com/office/word/2012/wordml" xmlns:w16cid="http://schemas.microsoft.com/office/word/2016/wordml/cid" xmlns:w16se="http://schemas.microsoft.com/office/word/2015/wordml/symex" xmlns:wpg="http://schemas.microsoft.com/office/word/2010/wordprocessingGroup" xmlns:wpi="http://schemas.microsoft.com/office/word/2010/wordprocessingInk" xmlns:wne="http://schemas.microsoft.com/office/word/2006/wordml" xmlns:wps="http://schemas.microsoft.com/office/word/2010/wordprocessingShape" mc:Ignorable="w14 w15 w16se w16cid wp14">
   <w:abstractNum w:abstractNumId="0" w15:restartNumberingAfterBreak="0">
     <w:nsid w:val="009D3D40"/>
     <w:multiLevelType w:val="hybridMultilevel"/>
@@ -19266,7 +19189,7 @@
 </file>
 
 <file path=word/styles.xml><?xml version="1.0" encoding="utf-8"?>
-<w:styles xmlns:mc="http://schemas.openxmlformats.org/markup-compatibility/2006" xmlns:r="http://schemas.openxmlformats.org/officeDocument/2006/relationships" xmlns:w="http://schemas.openxmlformats.org/wordprocessingml/2006/main" xmlns:w14="http://schemas.microsoft.com/office/word/2010/wordml" xmlns:w15="http://schemas.microsoft.com/office/word/2012/wordml" xmlns:w16se="http://schemas.microsoft.com/office/word/2015/wordml/symex" mc:Ignorable="w14 w15 w16se">
+<w:styles xmlns:mc="http://schemas.openxmlformats.org/markup-compatibility/2006" xmlns:r="http://schemas.openxmlformats.org/officeDocument/2006/relationships" xmlns:w="http://schemas.openxmlformats.org/wordprocessingml/2006/main" xmlns:w14="http://schemas.microsoft.com/office/word/2010/wordml" xmlns:w15="http://schemas.microsoft.com/office/word/2012/wordml" xmlns:w16cid="http://schemas.microsoft.com/office/word/2016/wordml/cid" xmlns:w16se="http://schemas.microsoft.com/office/word/2015/wordml/symex" mc:Ignorable="w14 w15 w16se w16cid">
   <w:docDefaults>
     <w:rPrDefault>
       <w:rPr>
@@ -19276,7 +19199,7 @@
     </w:rPrDefault>
     <w:pPrDefault/>
   </w:docDefaults>
-  <w:latentStyles w:defLockedState="0" w:defUIPriority="99" w:defSemiHidden="0" w:defUnhideWhenUsed="0" w:defQFormat="0" w:count="373">
+  <w:latentStyles w:defLockedState="0" w:defUIPriority="99" w:defSemiHidden="0" w:defUnhideWhenUsed="0" w:defQFormat="0" w:count="375">
     <w:lsdException w:name="Normal" w:locked="1" w:uiPriority="0" w:qFormat="1"/>
     <w:lsdException w:name="heading 1" w:locked="1" w:uiPriority="0" w:qFormat="1"/>
     <w:lsdException w:name="heading 2" w:locked="1" w:uiPriority="0" w:qFormat="1"/>
@@ -19382,7 +19305,7 @@
     <w:lsdException w:name="HTML Sample" w:locked="1" w:semiHidden="1" w:unhideWhenUsed="1"/>
     <w:lsdException w:name="HTML Typewriter" w:locked="1" w:semiHidden="1" w:unhideWhenUsed="1"/>
     <w:lsdException w:name="HTML Variable" w:locked="1" w:semiHidden="1" w:unhideWhenUsed="1"/>
-    <w:lsdException w:name="Normal Table" w:locked="1" w:semiHidden="1" w:unhideWhenUsed="1"/>
+    <w:lsdException w:name="Normal Table" w:locked="1"/>
     <w:lsdException w:name="annotation subject" w:locked="1" w:semiHidden="1" w:unhideWhenUsed="1"/>
     <w:lsdException w:name="No List" w:locked="1" w:semiHidden="1" w:unhideWhenUsed="1"/>
     <w:lsdException w:name="Outline List 1" w:locked="1" w:semiHidden="1" w:unhideWhenUsed="1"/>
@@ -19428,11 +19351,11 @@
     <w:lsdException w:name="Table Subtle 1" w:locked="1" w:semiHidden="1" w:unhideWhenUsed="1"/>
     <w:lsdException w:name="Table Subtle 2" w:locked="1" w:semiHidden="1" w:unhideWhenUsed="1"/>
     <w:lsdException w:name="Table Web 1" w:locked="1" w:semiHidden="1" w:unhideWhenUsed="1"/>
-    <w:lsdException w:name="Table Web 2" w:locked="1" w:semiHidden="1" w:unhideWhenUsed="1"/>
+    <w:lsdException w:name="Table Web 2" w:locked="1"/>
     <w:lsdException w:name="Table Web 3" w:locked="1" w:semiHidden="1" w:unhideWhenUsed="1"/>
     <w:lsdException w:name="Balloon Text" w:locked="1" w:semiHidden="1" w:uiPriority="0" w:unhideWhenUsed="1"/>
     <w:lsdException w:name="Table Grid" w:locked="1" w:uiPriority="0"/>
-    <w:lsdException w:name="Table Theme" w:locked="1" w:semiHidden="1" w:unhideWhenUsed="1"/>
+    <w:lsdException w:name="Table Theme" w:locked="1"/>
     <w:lsdException w:name="Placeholder Text" w:semiHidden="1"/>
     <w:lsdException w:name="No Spacing" w:uiPriority="1" w:qFormat="1"/>
     <w:lsdException w:name="Light Shading" w:uiPriority="60"/>
@@ -19650,6 +19573,8 @@
     <w:lsdException w:name="List Table 7 Colorful Accent 6" w:uiPriority="52"/>
     <w:lsdException w:name="Mention" w:semiHidden="1" w:unhideWhenUsed="1"/>
     <w:lsdException w:name="Smart Hyperlink" w:semiHidden="1" w:unhideWhenUsed="1"/>
+    <w:lsdException w:name="Hashtag" w:semiHidden="1" w:unhideWhenUsed="1"/>
+    <w:lsdException w:name="Unresolved Mention" w:semiHidden="1" w:unhideWhenUsed="1"/>
   </w:latentStyles>
   <w:style w:type="paragraph" w:default="1" w:styleId="Normal">
     <w:name w:val="Normal"/>
@@ -22377,6 +22302,18 @@
       <w:rFonts w:ascii="Arial" w:hAnsi="Arial" w:cs="Arial" w:hint="default"/>
     </w:rPr>
   </w:style>
+  <w:style w:type="character" w:styleId="UnresolvedMention">
+    <w:name w:val="Unresolved Mention"/>
+    <w:basedOn w:val="DefaultParagraphFont"/>
+    <w:uiPriority w:val="99"/>
+    <w:semiHidden/>
+    <w:unhideWhenUsed/>
+    <w:rsid w:val="00446DF0"/>
+    <w:rPr>
+      <w:color w:val="808080"/>
+      <w:shd w:val="clear" w:color="auto" w:fill="E6E6E6"/>
+    </w:rPr>
+  </w:style>
 </w:styles>
 </file>
 
@@ -22680,7 +22617,7 @@
 </file>
 
 <file path=customXml/itemProps1.xml><?xml version="1.0" encoding="utf-8"?>
-<ds:datastoreItem xmlns:ds="http://schemas.openxmlformats.org/officeDocument/2006/customXml" ds:itemID="{03E53DE7-F24E-4AD5-A9CD-3AFFD2F2EF7C}">
+<ds:datastoreItem xmlns:ds="http://schemas.openxmlformats.org/officeDocument/2006/customXml" ds:itemID="{9EE7E937-45F0-45A3-8E1F-207B348E68D9}">
   <ds:schemaRefs>
     <ds:schemaRef ds:uri="http://schemas.openxmlformats.org/officeDocument/2006/bibliography"/>
   </ds:schemaRefs>
@@ -22688,7 +22625,7 @@
 </file>
 
 <file path=customXml/itemProps2.xml><?xml version="1.0" encoding="utf-8"?>
-<ds:datastoreItem xmlns:ds="http://schemas.openxmlformats.org/officeDocument/2006/customXml" ds:itemID="{6874C31E-B9D7-4D62-9384-8686190961AC}">
+<ds:datastoreItem xmlns:ds="http://schemas.openxmlformats.org/officeDocument/2006/customXml" ds:itemID="{F1F23508-E973-44A7-959C-71CCD7D8614C}">
   <ds:schemaRefs>
     <ds:schemaRef ds:uri="http://schemas.openxmlformats.org/officeDocument/2006/bibliography"/>
   </ds:schemaRefs>
@@ -22696,7 +22633,7 @@
 </file>
 
 <file path=customXml/itemProps3.xml><?xml version="1.0" encoding="utf-8"?>
-<ds:datastoreItem xmlns:ds="http://schemas.openxmlformats.org/officeDocument/2006/customXml" ds:itemID="{BBA43D57-5EDF-444D-A63A-89F14C862FED}">
+<ds:datastoreItem xmlns:ds="http://schemas.openxmlformats.org/officeDocument/2006/customXml" ds:itemID="{86A53334-C022-40F0-96AC-D9855BB41427}">
   <ds:schemaRefs>
     <ds:schemaRef ds:uri="http://schemas.openxmlformats.org/officeDocument/2006/bibliography"/>
   </ds:schemaRefs>
@@ -22704,7 +22641,7 @@
 </file>
 
 <file path=customXml/itemProps4.xml><?xml version="1.0" encoding="utf-8"?>
-<ds:datastoreItem xmlns:ds="http://schemas.openxmlformats.org/officeDocument/2006/customXml" ds:itemID="{31FDE150-EA6A-4E97-A111-5E8A561FCB95}">
+<ds:datastoreItem xmlns:ds="http://schemas.openxmlformats.org/officeDocument/2006/customXml" ds:itemID="{88C9EE28-5E7A-4411-AB43-079C012DDE7B}">
   <ds:schemaRefs>
     <ds:schemaRef ds:uri="http://schemas.openxmlformats.org/officeDocument/2006/bibliography"/>
   </ds:schemaRefs>

</xml_diff>